<commit_message>
Added note about sidecar.
</commit_message>
<xml_diff>
--- a/random inspiration/Tame the Monkeys.docx
+++ b/random inspiration/Tame the Monkeys.docx
@@ -285,6 +285,138 @@
           <w:rFonts w:ascii="American Typewriter" w:hAnsi="American Typewriter"/>
         </w:rPr>
         <w:t>I tried experimenting again with the iPad’s drawing capability. It’s nice, but it doesn’t feel like paper. It’s taking some getting used to. I’m also not that good a drawing anymore. To be honest, there are a lot of complex situations that I’ve never been very good at. At least, it’s always taken me a lot of gumption to get my ass going and just focus on it.</w:t>
+      </w:r>
+    </w:p>
+    <w:p>
+      <w:pPr>
+        <w:ind w:firstLine="720"/>
+        <w:rPr>
+          <w:rFonts w:ascii="American Typewriter" w:hAnsi="American Typewriter"/>
+        </w:rPr>
+      </w:pPr>
+    </w:p>
+    <w:p>
+      <w:pPr>
+        <w:ind w:firstLine="720"/>
+        <w:rPr>
+          <w:rFonts w:ascii="American Typewriter" w:hAnsi="American Typewriter"/>
+        </w:rPr>
+      </w:pPr>
+      <w:r>
+        <w:rPr>
+          <w:rFonts w:ascii="American Typewriter" w:hAnsi="American Typewriter"/>
+        </w:rPr>
+        <w:t>DISTRACTION: I decided to put this note (these notes) into the git repository for my eventual website</w:t>
+      </w:r>
+      <w:r>
+        <w:rPr>
+          <w:rFonts w:ascii="American Typewriter" w:hAnsi="American Typewriter"/>
+        </w:rPr>
+        <w:t xml:space="preserve">. It turns out that it now requires tokens and a lot of security stuff. I guess it’s a good thing for work things, but it’s something that I really hate dealing with. In addition to that, a new off-site researcher isn’t able to get on to our </w:t>
+      </w:r>
+      <w:proofErr w:type="spellStart"/>
+      <w:r>
+        <w:rPr>
+          <w:rFonts w:ascii="American Typewriter" w:hAnsi="American Typewriter"/>
+        </w:rPr>
+        <w:t>citrix</w:t>
+      </w:r>
+      <w:proofErr w:type="spellEnd"/>
+      <w:r>
+        <w:rPr>
+          <w:rFonts w:ascii="American Typewriter" w:hAnsi="American Typewriter"/>
+        </w:rPr>
+        <w:t xml:space="preserve"> environment. I really don’t know what Matt is requiring for access to that.</w:t>
+      </w:r>
+    </w:p>
+    <w:p>
+      <w:pPr>
+        <w:ind w:firstLine="720"/>
+        <w:rPr>
+          <w:rFonts w:ascii="American Typewriter" w:hAnsi="American Typewriter"/>
+        </w:rPr>
+      </w:pPr>
+    </w:p>
+    <w:p>
+      <w:pPr>
+        <w:ind w:firstLine="720"/>
+        <w:rPr>
+          <w:rFonts w:ascii="American Typewriter" w:hAnsi="American Typewriter"/>
+        </w:rPr>
+      </w:pPr>
+      <w:r>
+        <w:rPr>
+          <w:rFonts w:ascii="American Typewriter" w:hAnsi="American Typewriter"/>
+        </w:rPr>
+        <w:t>DISTRACTION II: Microsoft’s</w:t>
+      </w:r>
+      <w:r>
+        <w:rPr>
+          <w:rFonts w:ascii="American Typewriter" w:hAnsi="American Typewriter"/>
+        </w:rPr>
+        <w:t xml:space="preserve"> grammar</w:t>
+      </w:r>
+      <w:r>
+        <w:rPr>
+          <w:rFonts w:ascii="American Typewriter" w:hAnsi="American Typewriter"/>
+        </w:rPr>
+        <w:t xml:space="preserve"> suggestions. I’m not writing a business/technical anything. I’m just screaming quietly at a page. These are distracting, though sometimes useful in that I might have used the wrong leading word, but still, it interrupts the flow.</w:t>
+      </w:r>
+    </w:p>
+    <w:p>
+      <w:pPr>
+        <w:ind w:firstLine="720"/>
+        <w:rPr>
+          <w:rFonts w:ascii="American Typewriter" w:hAnsi="American Typewriter"/>
+        </w:rPr>
+      </w:pPr>
+    </w:p>
+    <w:p>
+      <w:pPr>
+        <w:ind w:firstLine="720"/>
+        <w:rPr>
+          <w:rFonts w:ascii="American Typewriter" w:hAnsi="American Typewriter"/>
+        </w:rPr>
+      </w:pPr>
+      <w:r>
+        <w:rPr>
+          <w:rFonts w:ascii="American Typewriter" w:hAnsi="American Typewriter"/>
+        </w:rPr>
+        <w:t xml:space="preserve">So the past week has led me to really contemplate retirement. </w:t>
+      </w:r>
+      <w:r>
+        <w:rPr>
+          <w:rFonts w:ascii="American Typewriter" w:hAnsi="American Typewriter"/>
+        </w:rPr>
+        <w:t xml:space="preserve">That would mean a big reduction of income. Personally, that probably wouldn’t be a problem, but there are so many things I would have to stop doing. Just last night, Peter Steinberg (friend) convinced Natalie (wife) that we needed to join him for sushi. Well that was a hundred dollars down. I would also need to get a family subscription to Office 365. I really tried to use Apple Pages, but it just wasn’t working that well. That just might be a case of the iPad needing more training, but still. </w:t>
+      </w:r>
+    </w:p>
+    <w:p>
+      <w:pPr>
+        <w:ind w:firstLine="720"/>
+        <w:rPr>
+          <w:rFonts w:ascii="American Typewriter" w:hAnsi="American Typewriter"/>
+        </w:rPr>
+      </w:pPr>
+    </w:p>
+    <w:p>
+      <w:pPr>
+        <w:ind w:firstLine="720"/>
+        <w:rPr>
+          <w:rFonts w:ascii="American Typewriter" w:hAnsi="American Typewriter"/>
+        </w:rPr>
+      </w:pPr>
+      <w:r>
+        <w:rPr>
+          <w:rFonts w:ascii="American Typewriter" w:hAnsi="American Typewriter"/>
+        </w:rPr>
+        <w:t>Then there’s the case of the tech that I would like to acquire before I retire</w:t>
+      </w:r>
+      <w:r>
+        <w:rPr>
+          <w:rFonts w:ascii="American Typewriter" w:hAnsi="American Typewriter"/>
+        </w:rPr>
+        <w:t xml:space="preserve">: a nifty Mac laptop with a big screen, a Nikon Z camera, some lens stuff… I could get by without any of that, I guess, but that’s where my brain is. </w:t>
       </w:r>
     </w:p>
     <w:sectPr>

</xml_diff>